<commit_message>
Final version: updated README, requirements, structure
</commit_message>
<xml_diff>
--- a/samples/sample.docx
+++ b/samples/sample.docx
@@ -120,10 +120,6 @@
     <w:p>
       <w:pPr>
         <w:bidi w:val="0"/>
-        <w:rPr>
-          <w:rFonts w:hint="cs"/>
-          <w:rtl/>
-        </w:rPr>
       </w:pPr>
       <w:r>
         <w:t>The effectiveness of such systems relies heavily on the quality of the embeddings and the structure of the chunked documents</w:t>
@@ -135,6 +131,25 @@
         </w:rPr>
         <w:t>.</w:t>
       </w:r>
+    </w:p>
+    <w:p>
+      <w:pPr>
+        <w:bidi w:val="0"/>
+      </w:pPr>
+    </w:p>
+    <w:p>
+      <w:pPr>
+        <w:bidi w:val="0"/>
+      </w:pPr>
+    </w:p>
+    <w:p>
+      <w:pPr>
+        <w:bidi w:val="0"/>
+        <w:rPr>
+          <w:rFonts w:hint="cs"/>
+          <w:rtl/>
+        </w:rPr>
+      </w:pPr>
     </w:p>
     <w:sectPr>
       <w:pgSz w:w="11906" w:h="16838"/>
@@ -753,7 +768,6 @@
   <w:style w:type="character" w:default="1" w:styleId="a0">
     <w:name w:val="Default Paragraph Font"/>
     <w:uiPriority w:val="1"/>
-    <w:semiHidden/>
     <w:unhideWhenUsed/>
   </w:style>
   <w:style w:type="table" w:default="1" w:styleId="a1">

</xml_diff>